<commit_message>
Location-independent project setup + updated documentation
git-tfs-id: [http://szvptemfou01:8080/tfs/DefaultCollection]$/FW SVI FF Releases/Release3/genkey3;C91337
</commit_message>
<xml_diff>
--- a/genkey3/Advanced key gen.docx
+++ b/genkey3/Advanced key gen.docx
@@ -1,6 +1,6 @@
 
 <file path=word/document.xml><?xml version="1.0" encoding="utf-8"?>
-<w:document xmlns:wpc="http://schemas.microsoft.com/office/word/2010/wordprocessingCanvas" xmlns:cx="http://schemas.microsoft.com/office/drawing/2014/chartex" xmlns:cx1="http://schemas.microsoft.com/office/drawing/2015/9/8/chartex" xmlns:cx2="http://schemas.microsoft.com/office/drawing/2015/10/21/chartex" xmlns:cx3="http://schemas.microsoft.com/office/drawing/2016/5/9/chartex" xmlns:cx4="http://schemas.microsoft.com/office/drawing/2016/5/10/chartex" xmlns:cx5="http://schemas.microsoft.com/office/drawing/2016/5/11/chartex" xmlns:cx6="http://schemas.microsoft.com/office/drawing/2016/5/12/chartex" xmlns:cx7="http://schemas.microsoft.com/office/drawing/2016/5/13/chartex" xmlns:cx8="http://schemas.microsoft.com/office/drawing/2016/5/14/chartex" xmlns:mc="http://schemas.openxmlformats.org/markup-compatibility/2006" xmlns:aink="http://schemas.microsoft.com/office/drawing/2016/ink" xmlns:am3d="http://schemas.microsoft.com/office/drawing/2017/model3d" xmlns:o="urn:schemas-microsoft-com:office:office" xmlns:r="http://schemas.openxmlformats.org/officeDocument/2006/relationships" xmlns:m="http://schemas.openxmlformats.org/officeDocument/2006/math" xmlns:v="urn:schemas-microsoft-com:vml" xmlns:wp14="http://schemas.microsoft.com/office/word/2010/wordprocessingDrawing" xmlns:wp="http://schemas.openxmlformats.org/drawingml/2006/wordprocessingDrawing" xmlns:w10="urn:schemas-microsoft-com:office:word" xmlns:w="http://schemas.openxmlformats.org/wordprocessingml/2006/main" xmlns:w14="http://schemas.microsoft.com/office/word/2010/wordml" xmlns:w15="http://schemas.microsoft.com/office/word/2012/wordml" xmlns:w16cid="http://schemas.microsoft.com/office/word/2016/wordml/cid" xmlns:w16se="http://schemas.microsoft.com/office/word/2015/wordml/symex" xmlns:wpg="http://schemas.microsoft.com/office/word/2010/wordprocessingGroup" xmlns:wpi="http://schemas.microsoft.com/office/word/2010/wordprocessingInk" xmlns:wne="http://schemas.microsoft.com/office/word/2006/wordml" xmlns:wps="http://schemas.microsoft.com/office/word/2010/wordprocessingShape" mc:Ignorable="w14 w15 w16se w16cid wp14">
+<w:document xmlns:wpc="http://schemas.microsoft.com/office/word/2010/wordprocessingCanvas" xmlns:cx="http://schemas.microsoft.com/office/drawing/2014/chartex" xmlns:cx1="http://schemas.microsoft.com/office/drawing/2015/9/8/chartex" xmlns:cx2="http://schemas.microsoft.com/office/drawing/2015/10/21/chartex" xmlns:cx3="http://schemas.microsoft.com/office/drawing/2016/5/9/chartex" xmlns:cx4="http://schemas.microsoft.com/office/drawing/2016/5/10/chartex" xmlns:cx5="http://schemas.microsoft.com/office/drawing/2016/5/11/chartex" xmlns:cx6="http://schemas.microsoft.com/office/drawing/2016/5/12/chartex" xmlns:cx7="http://schemas.microsoft.com/office/drawing/2016/5/13/chartex" xmlns:cx8="http://schemas.microsoft.com/office/drawing/2016/5/14/chartex" xmlns:mc="http://schemas.openxmlformats.org/markup-compatibility/2006" xmlns:aink="http://schemas.microsoft.com/office/drawing/2016/ink" xmlns:am3d="http://schemas.microsoft.com/office/drawing/2017/model3d" xmlns:o="urn:schemas-microsoft-com:office:office" xmlns:r="http://schemas.openxmlformats.org/officeDocument/2006/relationships" xmlns:m="http://schemas.openxmlformats.org/officeDocument/2006/math" xmlns:v="urn:schemas-microsoft-com:vml" xmlns:wp14="http://schemas.microsoft.com/office/word/2010/wordprocessingDrawing" xmlns:wp="http://schemas.openxmlformats.org/drawingml/2006/wordprocessingDrawing" xmlns:w10="urn:schemas-microsoft-com:office:word" xmlns:w="http://schemas.openxmlformats.org/wordprocessingml/2006/main" xmlns:w14="http://schemas.microsoft.com/office/word/2010/wordml" xmlns:w15="http://schemas.microsoft.com/office/word/2012/wordml" xmlns:w16cex="http://schemas.microsoft.com/office/word/2018/wordml/cex" xmlns:w16cid="http://schemas.microsoft.com/office/word/2016/wordml/cid" xmlns:w16="http://schemas.microsoft.com/office/word/2018/wordml" xmlns:w16se="http://schemas.microsoft.com/office/word/2015/wordml/symex" xmlns:wpg="http://schemas.microsoft.com/office/word/2010/wordprocessingGroup" xmlns:wpi="http://schemas.microsoft.com/office/word/2010/wordprocessingInk" xmlns:wne="http://schemas.microsoft.com/office/word/2006/wordml" xmlns:wps="http://schemas.microsoft.com/office/word/2010/wordprocessingShape" mc:Ignorable="w14 w15 w16se w16cid w16 w16cex wp14">
   <w:body>
     <w:p>
       <w:pPr>
@@ -46,14 +46,31 @@
         <w:rPr>
           <w:rFonts w:ascii="Courier New" w:hAnsi="Courier New" w:cs="Courier New"/>
         </w:rPr>
-        <w:t xml:space="preserve"> &lt;definition-file&gt; &lt;device-id1&gt; &lt;device-id2&gt; …</w:t>
-      </w:r>
-      <w:r>
-        <w:rPr>
-          <w:rFonts w:ascii="Courier New" w:hAnsi="Courier New" w:cs="Courier New"/>
-        </w:rPr>
         <w:t xml:space="preserve"> </w:t>
       </w:r>
+      <w:r>
+        <w:rPr>
+          <w:rFonts w:ascii="Courier New" w:hAnsi="Courier New" w:cs="Courier New"/>
+        </w:rPr>
+        <w:t xml:space="preserve">[-M &lt;mfg-id&gt;] </w:t>
+      </w:r>
+      <w:r>
+        <w:rPr>
+          <w:rFonts w:ascii="Courier New" w:hAnsi="Courier New" w:cs="Courier New"/>
+        </w:rPr>
+        <w:t>&lt;definition-file&gt; &lt;device-id1&gt; &lt;device-id2&gt; …</w:t>
+      </w:r>
+      <w:r>
+        <w:rPr>
+          <w:rFonts w:ascii="Courier New" w:hAnsi="Courier New" w:cs="Courier New"/>
+        </w:rPr>
+        <w:t xml:space="preserve"> </w:t>
+      </w:r>
+    </w:p>
+    <w:p>
+      <w:r>
+        <w:t>If -M switch is omitted, GE (004745) is assumed</w:t>
+      </w:r>
     </w:p>
     <w:p>
       <w:r>
@@ -69,541 +86,614 @@
         <w:t>genkey3w std-r2.txt 12120118</w:t>
       </w:r>
     </w:p>
+    <w:p>
+      <w:r>
+        <w:rPr>
+          <w:rFonts w:ascii="Courier New" w:hAnsi="Courier New" w:cs="Courier New"/>
+        </w:rPr>
+        <w:t xml:space="preserve">genkey3w </w:t>
+      </w:r>
+      <w:r>
+        <w:rPr>
+          <w:rFonts w:ascii="Courier New" w:hAnsi="Courier New" w:cs="Courier New"/>
+        </w:rPr>
+        <w:t>-M 445644 adv</w:t>
+      </w:r>
+      <w:r>
+        <w:rPr>
+          <w:rFonts w:ascii="Courier New" w:hAnsi="Courier New" w:cs="Courier New"/>
+        </w:rPr>
+        <w:t>-r</w:t>
+      </w:r>
+      <w:r>
+        <w:rPr>
+          <w:rFonts w:ascii="Courier New" w:hAnsi="Courier New" w:cs="Courier New"/>
+        </w:rPr>
+        <w:t>3</w:t>
+      </w:r>
+      <w:r>
+        <w:rPr>
+          <w:rFonts w:ascii="Courier New" w:hAnsi="Courier New" w:cs="Courier New"/>
+        </w:rPr>
+        <w:t>.txt 12120118</w:t>
+      </w:r>
+      <w:r>
+        <w:rPr>
+          <w:rFonts w:ascii="Courier New" w:hAnsi="Courier New" w:cs="Courier New"/>
+        </w:rPr>
+        <w:t xml:space="preserve"> </w:t>
+      </w:r>
+      <w:r>
+        <w:rPr>
+          <w:rFonts w:ascii="Courier New" w:hAnsi="Courier New" w:cs="Courier New"/>
+        </w:rPr>
+        <w:t>07310202</w:t>
+      </w:r>
+    </w:p>
+    <w:p>
+      <w:pPr>
+        <w:pStyle w:val="Heading2"/>
+      </w:pPr>
+      <w:r>
+        <w:t>Update</w:t>
+      </w:r>
+    </w:p>
+    <w:p>
+      <w:r>
+        <w:t>The command-line key generator is now built with Visual Studio (2017). See below for the reason. The old version called genkey3 built with DevC++ 5.11 is no longer sufficient and fails to rebuild, and VS now supports designated initializers, so there no blockers in using VS</w:t>
+      </w:r>
+    </w:p>
     <w:p/>
     <w:p>
+      <w:r>
+        <w:t xml:space="preserve">Output format: Hex keys </w:t>
+      </w:r>
+      <w:r>
+        <w:t>followed by the generated key. E.g.:</w:t>
+      </w:r>
+    </w:p>
+    <w:p>
+      <w:r>
+        <w:t>[0]=0x7FFFFFFF</w:t>
+      </w:r>
+    </w:p>
+    <w:p>
+      <w:r>
+        <w:t>[1]=0x180BFE00</w:t>
+      </w:r>
+    </w:p>
+    <w:p>
+      <w:r>
+        <w:t>[2]=0xFFFFFFF8</w:t>
+      </w:r>
+    </w:p>
+    <w:p>
+      <w:r>
+        <w:t>[3]=0x00FFFFFF</w:t>
+      </w:r>
+    </w:p>
+    <w:p>
+      <w:r>
+        <w:t>[4]=0x00000000</w:t>
+      </w:r>
+    </w:p>
+    <w:p>
+      <w:r>
+        <w:t>[5]=0x7FFFFFFF</w:t>
+      </w:r>
+    </w:p>
+    <w:p>
+      <w:r>
+        <w:t>[6]=0x180BFE00</w:t>
+      </w:r>
+    </w:p>
+    <w:p>
+      <w:r>
+        <w:t>[7]=0xFFFFFFF8</w:t>
+      </w:r>
+    </w:p>
+    <w:p>
+      <w:r>
+        <w:t>[8]=0x00FFFFFF</w:t>
+      </w:r>
+    </w:p>
+    <w:p>
+      <w:r>
+        <w:t>[9]=0x00000000</w:t>
+      </w:r>
+    </w:p>
+    <w:p>
+      <w:r>
+        <w:t>[10]=0x00001FFE</w:t>
+      </w:r>
+    </w:p>
+    <w:p>
+      <w:r>
+        <w:t>[11]=0x00000000</w:t>
+      </w:r>
+    </w:p>
+    <w:p>
+      <w:r>
+        <w:t>Id 12120118: 0CEC78EC</w:t>
+      </w:r>
+    </w:p>
+    <w:p/>
+    <w:p>
+      <w:pPr>
+        <w:pStyle w:val="Heading1"/>
+      </w:pPr>
+      <w:r>
+        <w:t>How to create a definition file</w:t>
+      </w:r>
+    </w:p>
+    <w:p>
       <w:pPr>
         <w:pStyle w:val="Heading2"/>
       </w:pPr>
       <w:r>
-        <w:t>Update</w:t>
-      </w:r>
-    </w:p>
-    <w:p>
-      <w:r>
-        <w:t xml:space="preserve">The command-line key generator is now built with Visual Studio (2017). See below for the reason. The old version called genkey3 built with </w:t>
-      </w:r>
-      <w:proofErr w:type="spellStart"/>
-      <w:r>
-        <w:t>DevC</w:t>
-      </w:r>
-      <w:proofErr w:type="spellEnd"/>
-      <w:r>
-        <w:t>++ 5.11 is no longer sufficient and fails to rebuild, and VS now supports designated initializers, so there no blockers in using VS</w:t>
+        <w:t>Advtemplate.txt as a basis of definitions</w:t>
+      </w:r>
+    </w:p>
+    <w:p>
+      <w:r>
+        <w:t xml:space="preserve">In a project folder </w:t>
+      </w:r>
+      <w:r>
+        <w:t>FD-SW\inc_FFP</w:t>
+      </w:r>
+      <w:r>
+        <w:t xml:space="preserve">, a file named </w:t>
+      </w:r>
+      <w:r>
+        <w:rPr>
+          <w:rFonts w:ascii="Courier New" w:hAnsi="Courier New" w:cs="Courier New"/>
+        </w:rPr>
+        <w:t>advtemplate.txt</w:t>
+      </w:r>
+      <w:r>
+        <w:t xml:space="preserve"> is created as a result of command-line build. It is created during Unimal phase of the build, so you can use command line</w:t>
+      </w:r>
+      <w:r>
+        <w:br/>
+      </w:r>
+      <w:r>
+        <w:rPr>
+          <w:rFonts w:ascii="Courier New" w:hAnsi="Courier New" w:cs="Courier New"/>
+        </w:rPr>
+        <w:t xml:space="preserve">FD-SW&gt;gnumake proj=FFP UNIMAL </w:t>
+      </w:r>
+      <w:r>
+        <w:rPr>
+          <w:rFonts w:ascii="Courier New" w:hAnsi="Courier New" w:cs="Courier New"/>
+        </w:rPr>
+        <w:br/>
+      </w:r>
+      <w:r>
+        <w:t>to create it; no need for IAR license.</w:t>
       </w:r>
     </w:p>
     <w:p/>
     <w:p>
       <w:r>
-        <w:t xml:space="preserve">Output format: Hex keys </w:t>
-      </w:r>
-      <w:r>
-        <w:t>followed by the generated key. E.g.:</w:t>
-      </w:r>
-    </w:p>
-    <w:p>
-      <w:r>
-        <w:t>[0]=0x7FFFFFFF</w:t>
-      </w:r>
-    </w:p>
-    <w:p>
-      <w:r>
-        <w:t>[1]=0x180BFE00</w:t>
-      </w:r>
-    </w:p>
-    <w:p>
-      <w:r>
-        <w:t>[2]=0xFFFFFFF8</w:t>
-      </w:r>
-    </w:p>
-    <w:p>
-      <w:r>
-        <w:t>[3]=0x00FFFFFF</w:t>
-      </w:r>
-    </w:p>
-    <w:p>
-      <w:r>
-        <w:t>[4]=0x00000000</w:t>
-      </w:r>
-    </w:p>
-    <w:p>
-      <w:r>
-        <w:t>[5]=0x7FFFFFFF</w:t>
-      </w:r>
-    </w:p>
-    <w:p>
-      <w:r>
-        <w:t>[6]=0x180BFE00</w:t>
-      </w:r>
-    </w:p>
-    <w:p>
-      <w:r>
-        <w:t>[7]=0xFFFFFFF8</w:t>
-      </w:r>
-    </w:p>
-    <w:p>
-      <w:r>
-        <w:t>[8]=0x00FFFFFF</w:t>
-      </w:r>
-    </w:p>
-    <w:p>
-      <w:r>
-        <w:t>[9]=0x00000000</w:t>
-      </w:r>
-    </w:p>
-    <w:p>
-      <w:r>
-        <w:t>[10]=0x00001FFE</w:t>
-      </w:r>
-    </w:p>
-    <w:p>
-      <w:r>
-        <w:t>[11]=0x00000000</w:t>
-      </w:r>
-    </w:p>
-    <w:p>
-      <w:r>
-        <w:t>Id 12120118: 0CEC78EC</w:t>
+        <w:lastRenderedPageBreak/>
+        <w:t xml:space="preserve">Unfortunately, building </w:t>
+      </w:r>
+      <w:r>
+        <w:rPr>
+          <w:rFonts w:ascii="Courier New" w:hAnsi="Courier New" w:cs="Courier New"/>
+        </w:rPr>
+        <w:t>advtemplate.txt</w:t>
+      </w:r>
+      <w:r>
+        <w:t xml:space="preserve"> </w:t>
+      </w:r>
+      <w:r>
+        <w:t xml:space="preserve">requires a lot of firmware build infrastructure on the machine. So, for simplicity, a copy of </w:t>
+      </w:r>
+      <w:r>
+        <w:rPr>
+          <w:rFonts w:ascii="Courier New" w:hAnsi="Courier New" w:cs="Courier New"/>
+        </w:rPr>
+        <w:t>advtemplate.txt</w:t>
+      </w:r>
+      <w:r>
+        <w:t xml:space="preserve"> </w:t>
+      </w:r>
+      <w:r>
+        <w:t xml:space="preserve">is checked in </w:t>
+      </w:r>
+      <w:r>
+        <w:t xml:space="preserve">TFS at the root of the project. For R3 release, it is </w:t>
+      </w:r>
+      <w:r>
+        <w:t>$/FW SVI FF Releases/Release3/genkey3</w:t>
+      </w:r>
+      <w:r>
+        <w:t>.</w:t>
       </w:r>
     </w:p>
     <w:p/>
     <w:p>
+      <w:r>
+        <w:rPr>
+          <w:rFonts w:ascii="Courier New" w:hAnsi="Courier New" w:cs="Courier New"/>
+        </w:rPr>
+        <w:t>advtemplate.txt</w:t>
+      </w:r>
+      <w:r>
+        <w:t xml:space="preserve"> has the following format:</w:t>
+      </w:r>
+    </w:p>
+    <w:p>
+      <w:pPr>
+        <w:rPr>
+          <w:rFonts w:ascii="Courier New" w:hAnsi="Courier New" w:cs="Courier New"/>
+        </w:rPr>
+      </w:pPr>
+      <w:r>
+        <w:rPr>
+          <w:rFonts w:ascii="Courier New" w:hAnsi="Courier New" w:cs="Courier New"/>
+        </w:rPr>
+        <w:t>[Diagnostics]</w:t>
+      </w:r>
+    </w:p>
+    <w:p>
+      <w:pPr>
+        <w:rPr>
+          <w:rFonts w:ascii="Courier New" w:hAnsi="Courier New" w:cs="Courier New"/>
+        </w:rPr>
+      </w:pPr>
+      <w:r>
+        <w:rPr>
+          <w:rFonts w:ascii="Courier New" w:hAnsi="Courier New" w:cs="Courier New"/>
+        </w:rPr>
+        <w:t>DIAG_NOT_RUNNING</w:t>
+      </w:r>
+    </w:p>
+    <w:p>
+      <w:pPr>
+        <w:rPr>
+          <w:rFonts w:ascii="Courier New" w:hAnsi="Courier New" w:cs="Courier New"/>
+        </w:rPr>
+      </w:pPr>
+      <w:r>
+        <w:rPr>
+          <w:rFonts w:ascii="Courier New" w:hAnsi="Courier New" w:cs="Courier New"/>
+        </w:rPr>
+        <w:t>DIAG_EXEC_SIGNATURE</w:t>
+      </w:r>
+    </w:p>
+    <w:p>
+      <w:pPr>
+        <w:rPr>
+          <w:rFonts w:ascii="Courier New" w:hAnsi="Courier New" w:cs="Courier New"/>
+        </w:rPr>
+      </w:pPr>
+      <w:r>
+        <w:rPr>
+          <w:rFonts w:ascii="Courier New" w:hAnsi="Courier New" w:cs="Courier New"/>
+        </w:rPr>
+        <w:t>…</w:t>
+      </w:r>
+    </w:p>
+    <w:p>
+      <w:pPr>
+        <w:rPr>
+          <w:rFonts w:ascii="Courier New" w:hAnsi="Courier New" w:cs="Courier New"/>
+        </w:rPr>
+      </w:pPr>
+      <w:r>
+        <w:rPr>
+          <w:rFonts w:ascii="Courier New" w:hAnsi="Courier New" w:cs="Courier New"/>
+        </w:rPr>
+        <w:t>[Read]</w:t>
+      </w:r>
+    </w:p>
+    <w:p>
+      <w:pPr>
+        <w:rPr>
+          <w:rFonts w:ascii="Courier New" w:hAnsi="Courier New" w:cs="Courier New"/>
+        </w:rPr>
+      </w:pPr>
+      <w:r>
+        <w:rPr>
+          <w:rFonts w:ascii="Courier New" w:hAnsi="Courier New" w:cs="Courier New"/>
+        </w:rPr>
+        <w:t>PTB</w:t>
+      </w:r>
+    </w:p>
+    <w:p>
+      <w:pPr>
+        <w:rPr>
+          <w:rFonts w:ascii="Courier New" w:hAnsi="Courier New" w:cs="Courier New"/>
+        </w:rPr>
+      </w:pPr>
+      <w:r>
+        <w:rPr>
+          <w:rFonts w:ascii="Courier New" w:hAnsi="Courier New" w:cs="Courier New"/>
+        </w:rPr>
+        <w:t>ST_REV</w:t>
+      </w:r>
+    </w:p>
+    <w:p>
+      <w:pPr>
+        <w:rPr>
+          <w:rFonts w:ascii="Courier New" w:hAnsi="Courier New" w:cs="Courier New"/>
+        </w:rPr>
+      </w:pPr>
+      <w:r>
+        <w:rPr>
+          <w:rFonts w:ascii="Courier New" w:hAnsi="Courier New" w:cs="Courier New"/>
+        </w:rPr>
+        <w:t>TAG_DESC</w:t>
+      </w:r>
+    </w:p>
+    <w:p>
+      <w:pPr>
+        <w:rPr>
+          <w:rFonts w:ascii="Courier New" w:hAnsi="Courier New" w:cs="Courier New"/>
+        </w:rPr>
+      </w:pPr>
+      <w:r>
+        <w:rPr>
+          <w:rFonts w:ascii="Courier New" w:hAnsi="Courier New" w:cs="Courier New"/>
+        </w:rPr>
+        <w:t>STRATEGY</w:t>
+      </w:r>
+    </w:p>
+    <w:p>
+      <w:pPr>
+        <w:rPr>
+          <w:rFonts w:ascii="Courier New" w:hAnsi="Courier New" w:cs="Courier New"/>
+        </w:rPr>
+      </w:pPr>
+      <w:r>
+        <w:rPr>
+          <w:rFonts w:ascii="Courier New" w:hAnsi="Courier New" w:cs="Courier New"/>
+        </w:rPr>
+        <w:t>ALERT_KEY</w:t>
+      </w:r>
+    </w:p>
+    <w:p>
+      <w:pPr>
+        <w:rPr>
+          <w:rFonts w:ascii="Courier New" w:hAnsi="Courier New" w:cs="Courier New"/>
+        </w:rPr>
+      </w:pPr>
+      <w:r>
+        <w:rPr>
+          <w:rFonts w:ascii="Courier New" w:hAnsi="Courier New" w:cs="Courier New"/>
+        </w:rPr>
+        <w:t>…</w:t>
+      </w:r>
+    </w:p>
+    <w:p>
+      <w:pPr>
+        <w:rPr>
+          <w:rFonts w:ascii="Courier New" w:hAnsi="Courier New" w:cs="Courier New"/>
+        </w:rPr>
+      </w:pPr>
+      <w:r>
+        <w:rPr>
+          <w:rFonts w:ascii="Courier New" w:hAnsi="Courier New" w:cs="Courier New"/>
+        </w:rPr>
+        <w:t>[Write]</w:t>
+      </w:r>
+    </w:p>
+    <w:p>
+      <w:pPr>
+        <w:rPr>
+          <w:rFonts w:ascii="Courier New" w:hAnsi="Courier New" w:cs="Courier New"/>
+        </w:rPr>
+      </w:pPr>
+      <w:r>
+        <w:rPr>
+          <w:rFonts w:ascii="Courier New" w:hAnsi="Courier New" w:cs="Courier New"/>
+        </w:rPr>
+        <w:t>PTB</w:t>
+      </w:r>
+    </w:p>
+    <w:p>
+      <w:pPr>
+        <w:rPr>
+          <w:rFonts w:ascii="Courier New" w:hAnsi="Courier New" w:cs="Courier New"/>
+        </w:rPr>
+      </w:pPr>
+      <w:r>
+        <w:rPr>
+          <w:rFonts w:ascii="Courier New" w:hAnsi="Courier New" w:cs="Courier New"/>
+        </w:rPr>
+        <w:t>ST_REV</w:t>
+      </w:r>
+    </w:p>
+    <w:p>
+      <w:pPr>
+        <w:rPr>
+          <w:rFonts w:ascii="Courier New" w:hAnsi="Courier New" w:cs="Courier New"/>
+        </w:rPr>
+      </w:pPr>
+      <w:r>
+        <w:rPr>
+          <w:rFonts w:ascii="Courier New" w:hAnsi="Courier New" w:cs="Courier New"/>
+        </w:rPr>
+        <w:t>TAG_DESC</w:t>
+      </w:r>
+    </w:p>
+    <w:p>
+      <w:pPr>
+        <w:rPr>
+          <w:rFonts w:ascii="Courier New" w:hAnsi="Courier New" w:cs="Courier New"/>
+        </w:rPr>
+      </w:pPr>
+      <w:r>
+        <w:rPr>
+          <w:rFonts w:ascii="Courier New" w:hAnsi="Courier New" w:cs="Courier New"/>
+        </w:rPr>
+        <w:t>STRATEGY</w:t>
+      </w:r>
+    </w:p>
+    <w:p>
+      <w:pPr>
+        <w:rPr>
+          <w:rFonts w:ascii="Courier New" w:hAnsi="Courier New" w:cs="Courier New"/>
+        </w:rPr>
+      </w:pPr>
+      <w:r>
+        <w:rPr>
+          <w:rFonts w:ascii="Courier New" w:hAnsi="Courier New" w:cs="Courier New"/>
+        </w:rPr>
+        <w:t>ALERT_KEY</w:t>
+      </w:r>
+    </w:p>
+    <w:p>
+      <w:pPr>
+        <w:rPr>
+          <w:rFonts w:ascii="Courier New" w:hAnsi="Courier New" w:cs="Courier New"/>
+        </w:rPr>
+      </w:pPr>
+      <w:r>
+        <w:rPr>
+          <w:rFonts w:ascii="Courier New" w:hAnsi="Courier New" w:cs="Courier New"/>
+        </w:rPr>
+        <w:t>…</w:t>
+      </w:r>
+    </w:p>
+    <w:p>
+      <w:pPr>
+        <w:pStyle w:val="Heading2"/>
+      </w:pPr>
+      <w:r>
+        <w:t>Derived definition files</w:t>
+      </w:r>
+    </w:p>
+    <w:p>
+      <w:r>
+        <w:t xml:space="preserve">To create a desired definition file, </w:t>
+      </w:r>
+      <w:r>
+        <w:t xml:space="preserve">start with </w:t>
+      </w:r>
+      <w:r>
+        <w:t xml:space="preserve">comment out (with a “;” in column 1) any entries you want to disable. For the examples, see </w:t>
+      </w:r>
+      <w:r>
+        <w:rPr>
+          <w:rFonts w:ascii="Courier New" w:hAnsi="Courier New" w:cs="Courier New"/>
+        </w:rPr>
+        <w:t>std-r2.txt</w:t>
+      </w:r>
+      <w:r>
+        <w:t xml:space="preserve">, </w:t>
+      </w:r>
+      <w:r>
+        <w:rPr>
+          <w:rFonts w:ascii="Courier New" w:hAnsi="Courier New" w:cs="Courier New"/>
+        </w:rPr>
+        <w:t>adv-r2.txt</w:t>
+      </w:r>
+      <w:r>
+        <w:t xml:space="preserve">, and </w:t>
+      </w:r>
+      <w:r>
+        <w:rPr>
+          <w:rFonts w:ascii="Courier New" w:hAnsi="Courier New" w:cs="Courier New"/>
+        </w:rPr>
+        <w:t>adv-r3.txt</w:t>
+      </w:r>
+      <w:r>
+        <w:t xml:space="preserve"> (which enables everything).</w:t>
+      </w:r>
+    </w:p>
+    <w:p/>
+    <w:p>
       <w:pPr>
         <w:pStyle w:val="Heading1"/>
       </w:pPr>
       <w:r>
-        <w:t>How to create a definition file</w:t>
-      </w:r>
-    </w:p>
-    <w:p>
-      <w:r>
-        <w:t xml:space="preserve">In a project folder </w:t>
-      </w:r>
-      <w:r>
-        <w:t>FD-SW\</w:t>
-      </w:r>
-      <w:proofErr w:type="spellStart"/>
-      <w:r>
-        <w:t>inc_FFP</w:t>
-      </w:r>
-      <w:proofErr w:type="spellEnd"/>
-      <w:r>
-        <w:t xml:space="preserve">, a file named </w:t>
-      </w:r>
-      <w:r>
-        <w:rPr>
-          <w:rFonts w:ascii="Courier New" w:hAnsi="Courier New" w:cs="Courier New"/>
-        </w:rPr>
-        <w:t>advtemplate.txt</w:t>
-      </w:r>
-      <w:r>
-        <w:t xml:space="preserve"> is created as a result of command-line build. It is created during </w:t>
-      </w:r>
-      <w:proofErr w:type="spellStart"/>
-      <w:r>
-        <w:t>Unimal</w:t>
-      </w:r>
-      <w:proofErr w:type="spellEnd"/>
-      <w:r>
-        <w:t xml:space="preserve"> phase of the build, so you can use command line</w:t>
+        <w:t>Programmer’s details</w:t>
+      </w:r>
+    </w:p>
+    <w:p>
+      <w:pPr>
+        <w:pStyle w:val="Heading2"/>
+      </w:pPr>
+      <w:r>
+        <w:t>General design</w:t>
+      </w:r>
+    </w:p>
+    <w:p>
+      <w:r>
+        <w:t xml:space="preserve">The bit mapping in key generator must exactly match that of the firmware. So some firmware files are used in keygen3. They are written and/or created for C99, and most notably, use designated initializers. </w:t>
+      </w:r>
+    </w:p>
+    <w:p>
+      <w:pPr>
+        <w:pStyle w:val="Heading2"/>
+      </w:pPr>
+      <w:r>
+        <w:t>Build environment for genkey3w</w:t>
+      </w:r>
+    </w:p>
+    <w:p>
+      <w:r>
+        <w:t xml:space="preserve">VS </w:t>
+      </w:r>
+      <w:r>
+        <w:t xml:space="preserve">2017 </w:t>
+      </w:r>
+      <w:r>
+        <w:t>solution genkey3w.sln</w:t>
+      </w:r>
+      <w:r>
+        <w:t xml:space="preserve"> in  </w:t>
+      </w:r>
+      <w:r>
+        <w:t>$/FW SVI FF Releases/Release3/genkey3/genkey3w</w:t>
+      </w:r>
+    </w:p>
+    <w:p>
+      <w:pPr>
+        <w:pStyle w:val="Heading2"/>
+      </w:pPr>
+      <w:r>
+        <w:t xml:space="preserve">Content of </w:t>
+      </w:r>
+      <w:r>
+        <w:t xml:space="preserve">genkey3w </w:t>
+      </w:r>
+      <w:r>
+        <w:t>project</w:t>
+      </w:r>
+    </w:p>
+    <w:p>
+      <w:r>
+        <w:t>The project is defined in</w:t>
+      </w:r>
+      <w:r>
+        <w:t xml:space="preserve"> </w:t>
       </w:r>
       <w:r>
         <w:br/>
       </w:r>
       <w:r>
-        <w:rPr>
-          <w:rFonts w:ascii="Courier New" w:hAnsi="Courier New" w:cs="Courier New"/>
-        </w:rPr>
-        <w:t>FD-SW&gt;</w:t>
-      </w:r>
-      <w:proofErr w:type="spellStart"/>
-      <w:r>
-        <w:rPr>
-          <w:rFonts w:ascii="Courier New" w:hAnsi="Courier New" w:cs="Courier New"/>
-        </w:rPr>
-        <w:t>gnumake</w:t>
-      </w:r>
-      <w:proofErr w:type="spellEnd"/>
-      <w:r>
-        <w:rPr>
-          <w:rFonts w:ascii="Courier New" w:hAnsi="Courier New" w:cs="Courier New"/>
-        </w:rPr>
-        <w:t xml:space="preserve"> </w:t>
-      </w:r>
-      <w:proofErr w:type="spellStart"/>
-      <w:r>
-        <w:rPr>
-          <w:rFonts w:ascii="Courier New" w:hAnsi="Courier New" w:cs="Courier New"/>
-        </w:rPr>
-        <w:t>proj</w:t>
-      </w:r>
-      <w:proofErr w:type="spellEnd"/>
-      <w:r>
-        <w:rPr>
-          <w:rFonts w:ascii="Courier New" w:hAnsi="Courier New" w:cs="Courier New"/>
-        </w:rPr>
-        <w:t xml:space="preserve">=FFP UNIMAL </w:t>
-      </w:r>
-      <w:r>
-        <w:rPr>
-          <w:rFonts w:ascii="Courier New" w:hAnsi="Courier New" w:cs="Courier New"/>
-        </w:rPr>
-        <w:br/>
-      </w:r>
-      <w:r>
-        <w:t>to create it; no need for IAR license.</w:t>
-      </w:r>
-    </w:p>
-    <w:p/>
-    <w:p>
-      <w:r>
-        <w:rPr>
-          <w:rFonts w:ascii="Courier New" w:hAnsi="Courier New" w:cs="Courier New"/>
-        </w:rPr>
-        <w:t>advtemplate.txt</w:t>
-      </w:r>
-      <w:r>
-        <w:t xml:space="preserve"> has the following format:</w:t>
-      </w:r>
-    </w:p>
-    <w:p>
-      <w:pPr>
-        <w:rPr>
-          <w:rFonts w:ascii="Courier New" w:hAnsi="Courier New" w:cs="Courier New"/>
-        </w:rPr>
-      </w:pPr>
-      <w:r>
-        <w:rPr>
-          <w:rFonts w:ascii="Courier New" w:hAnsi="Courier New" w:cs="Courier New"/>
-        </w:rPr>
-        <w:t>[Diagnostics]</w:t>
-      </w:r>
-    </w:p>
-    <w:p>
-      <w:pPr>
-        <w:rPr>
-          <w:rFonts w:ascii="Courier New" w:hAnsi="Courier New" w:cs="Courier New"/>
-        </w:rPr>
-      </w:pPr>
-      <w:r>
-        <w:rPr>
-          <w:rFonts w:ascii="Courier New" w:hAnsi="Courier New" w:cs="Courier New"/>
-        </w:rPr>
-        <w:t>DIAG_NOT_RUNNING</w:t>
-      </w:r>
-    </w:p>
-    <w:p>
-      <w:pPr>
-        <w:rPr>
-          <w:rFonts w:ascii="Courier New" w:hAnsi="Courier New" w:cs="Courier New"/>
-        </w:rPr>
-      </w:pPr>
-      <w:r>
-        <w:rPr>
-          <w:rFonts w:ascii="Courier New" w:hAnsi="Courier New" w:cs="Courier New"/>
-        </w:rPr>
-        <w:t>DIAG_EXEC_SIGNATURE</w:t>
-      </w:r>
-    </w:p>
-    <w:p>
-      <w:pPr>
-        <w:rPr>
-          <w:rFonts w:ascii="Courier New" w:hAnsi="Courier New" w:cs="Courier New"/>
-        </w:rPr>
-      </w:pPr>
-      <w:r>
-        <w:rPr>
-          <w:rFonts w:ascii="Courier New" w:hAnsi="Courier New" w:cs="Courier New"/>
-        </w:rPr>
-        <w:t>…</w:t>
-      </w:r>
-    </w:p>
-    <w:p>
-      <w:pPr>
-        <w:rPr>
-          <w:rFonts w:ascii="Courier New" w:hAnsi="Courier New" w:cs="Courier New"/>
-        </w:rPr>
-      </w:pPr>
-      <w:r>
-        <w:rPr>
-          <w:rFonts w:ascii="Courier New" w:hAnsi="Courier New" w:cs="Courier New"/>
-        </w:rPr>
-        <w:t>[Read]</w:t>
-      </w:r>
-    </w:p>
-    <w:p>
-      <w:pPr>
-        <w:rPr>
-          <w:rFonts w:ascii="Courier New" w:hAnsi="Courier New" w:cs="Courier New"/>
-        </w:rPr>
-      </w:pPr>
-      <w:r>
-        <w:rPr>
-          <w:rFonts w:ascii="Courier New" w:hAnsi="Courier New" w:cs="Courier New"/>
-        </w:rPr>
-        <w:lastRenderedPageBreak/>
-        <w:t>PTB</w:t>
-      </w:r>
-    </w:p>
-    <w:p>
-      <w:pPr>
-        <w:rPr>
-          <w:rFonts w:ascii="Courier New" w:hAnsi="Courier New" w:cs="Courier New"/>
-        </w:rPr>
-      </w:pPr>
-      <w:r>
-        <w:rPr>
-          <w:rFonts w:ascii="Courier New" w:hAnsi="Courier New" w:cs="Courier New"/>
-        </w:rPr>
-        <w:t>ST_REV</w:t>
-      </w:r>
-    </w:p>
-    <w:p>
-      <w:pPr>
-        <w:rPr>
-          <w:rFonts w:ascii="Courier New" w:hAnsi="Courier New" w:cs="Courier New"/>
-        </w:rPr>
-      </w:pPr>
-      <w:r>
-        <w:rPr>
-          <w:rFonts w:ascii="Courier New" w:hAnsi="Courier New" w:cs="Courier New"/>
-        </w:rPr>
-        <w:t>TAG_DESC</w:t>
-      </w:r>
-    </w:p>
-    <w:p>
-      <w:pPr>
-        <w:rPr>
-          <w:rFonts w:ascii="Courier New" w:hAnsi="Courier New" w:cs="Courier New"/>
-        </w:rPr>
-      </w:pPr>
-      <w:r>
-        <w:rPr>
-          <w:rFonts w:ascii="Courier New" w:hAnsi="Courier New" w:cs="Courier New"/>
-        </w:rPr>
-        <w:t>STRATEGY</w:t>
-      </w:r>
-    </w:p>
-    <w:p>
-      <w:pPr>
-        <w:rPr>
-          <w:rFonts w:ascii="Courier New" w:hAnsi="Courier New" w:cs="Courier New"/>
-        </w:rPr>
-      </w:pPr>
-      <w:r>
-        <w:rPr>
-          <w:rFonts w:ascii="Courier New" w:hAnsi="Courier New" w:cs="Courier New"/>
-        </w:rPr>
-        <w:t>ALERT_KEY</w:t>
-      </w:r>
-    </w:p>
-    <w:p>
-      <w:pPr>
-        <w:rPr>
-          <w:rFonts w:ascii="Courier New" w:hAnsi="Courier New" w:cs="Courier New"/>
-        </w:rPr>
-      </w:pPr>
-      <w:r>
-        <w:rPr>
-          <w:rFonts w:ascii="Courier New" w:hAnsi="Courier New" w:cs="Courier New"/>
-        </w:rPr>
-        <w:t>…</w:t>
-      </w:r>
-    </w:p>
-    <w:p>
-      <w:pPr>
-        <w:rPr>
-          <w:rFonts w:ascii="Courier New" w:hAnsi="Courier New" w:cs="Courier New"/>
-        </w:rPr>
-      </w:pPr>
-      <w:r>
-        <w:rPr>
-          <w:rFonts w:ascii="Courier New" w:hAnsi="Courier New" w:cs="Courier New"/>
-        </w:rPr>
-        <w:t>[Write]</w:t>
-      </w:r>
-    </w:p>
-    <w:p>
-      <w:pPr>
-        <w:rPr>
-          <w:rFonts w:ascii="Courier New" w:hAnsi="Courier New" w:cs="Courier New"/>
-        </w:rPr>
-      </w:pPr>
-      <w:r>
-        <w:rPr>
-          <w:rFonts w:ascii="Courier New" w:hAnsi="Courier New" w:cs="Courier New"/>
-        </w:rPr>
-        <w:t>PTB</w:t>
-      </w:r>
-    </w:p>
-    <w:p>
-      <w:pPr>
-        <w:rPr>
-          <w:rFonts w:ascii="Courier New" w:hAnsi="Courier New" w:cs="Courier New"/>
-        </w:rPr>
-      </w:pPr>
-      <w:r>
-        <w:rPr>
-          <w:rFonts w:ascii="Courier New" w:hAnsi="Courier New" w:cs="Courier New"/>
-        </w:rPr>
-        <w:t>ST_REV</w:t>
-      </w:r>
-    </w:p>
-    <w:p>
-      <w:pPr>
-        <w:rPr>
-          <w:rFonts w:ascii="Courier New" w:hAnsi="Courier New" w:cs="Courier New"/>
-        </w:rPr>
-      </w:pPr>
-      <w:r>
-        <w:rPr>
-          <w:rFonts w:ascii="Courier New" w:hAnsi="Courier New" w:cs="Courier New"/>
-        </w:rPr>
-        <w:t>TAG_DESC</w:t>
-      </w:r>
-    </w:p>
-    <w:p>
-      <w:pPr>
-        <w:rPr>
-          <w:rFonts w:ascii="Courier New" w:hAnsi="Courier New" w:cs="Courier New"/>
-        </w:rPr>
-      </w:pPr>
-      <w:r>
-        <w:rPr>
-          <w:rFonts w:ascii="Courier New" w:hAnsi="Courier New" w:cs="Courier New"/>
-        </w:rPr>
-        <w:t>STRATEGY</w:t>
-      </w:r>
-    </w:p>
-    <w:p>
-      <w:pPr>
-        <w:rPr>
-          <w:rFonts w:ascii="Courier New" w:hAnsi="Courier New" w:cs="Courier New"/>
-        </w:rPr>
-      </w:pPr>
-      <w:r>
-        <w:rPr>
-          <w:rFonts w:ascii="Courier New" w:hAnsi="Courier New" w:cs="Courier New"/>
-        </w:rPr>
-        <w:t>ALERT_KEY</w:t>
-      </w:r>
-    </w:p>
-    <w:p>
-      <w:pPr>
-        <w:rPr>
-          <w:rFonts w:ascii="Courier New" w:hAnsi="Courier New" w:cs="Courier New"/>
-        </w:rPr>
-      </w:pPr>
-      <w:r>
-        <w:rPr>
-          <w:rFonts w:ascii="Courier New" w:hAnsi="Courier New" w:cs="Courier New"/>
-        </w:rPr>
-        <w:t>…</w:t>
-      </w:r>
-    </w:p>
-    <w:p/>
-    <w:p>
-      <w:r>
-        <w:t xml:space="preserve">To create a desired definition file, comment out (with a “;” in column 1) any entries you want to disable. For the examples, see </w:t>
-      </w:r>
-      <w:r>
-        <w:rPr>
-          <w:rFonts w:ascii="Courier New" w:hAnsi="Courier New" w:cs="Courier New"/>
-        </w:rPr>
-        <w:t>std-r2.txt</w:t>
-      </w:r>
-      <w:r>
-        <w:t xml:space="preserve">, </w:t>
-      </w:r>
-      <w:r>
-        <w:rPr>
-          <w:rFonts w:ascii="Courier New" w:hAnsi="Courier New" w:cs="Courier New"/>
-        </w:rPr>
-        <w:t>adv-r2.txt</w:t>
-      </w:r>
-      <w:r>
-        <w:t xml:space="preserve">, and </w:t>
-      </w:r>
-      <w:r>
-        <w:rPr>
-          <w:rFonts w:ascii="Courier New" w:hAnsi="Courier New" w:cs="Courier New"/>
-        </w:rPr>
-        <w:t>adv-r3.txt</w:t>
-      </w:r>
-      <w:r>
-        <w:t xml:space="preserve"> (which enables everything).</w:t>
-      </w:r>
-    </w:p>
-    <w:p/>
-    <w:p>
-      <w:pPr>
-        <w:pStyle w:val="Heading1"/>
-      </w:pPr>
-      <w:r>
-        <w:t>Programmer’s details</w:t>
-      </w:r>
-    </w:p>
-    <w:p>
-      <w:pPr>
-        <w:pStyle w:val="Heading2"/>
-      </w:pPr>
-      <w:r>
-        <w:t>General design</w:t>
-      </w:r>
-    </w:p>
-    <w:p>
-      <w:r>
-        <w:t>The bit mapping in key generator must exactly match that of the firmware. So some firmware files are used in keygen3. They are written and/or created for C99, and most notably, use designated initializers. Unfortunately, this rules out Visual Studio C/C++.</w:t>
-      </w:r>
-    </w:p>
-    <w:p>
-      <w:pPr>
-        <w:pStyle w:val="Heading2"/>
-      </w:pPr>
-      <w:r>
-        <w:t>Build environment</w:t>
-      </w:r>
-      <w:r>
-        <w:t xml:space="preserve"> for genkey3</w:t>
-      </w:r>
-    </w:p>
-    <w:p>
-      <w:r>
-        <w:t xml:space="preserve">For simplicity, I chose </w:t>
-      </w:r>
-      <w:proofErr w:type="spellStart"/>
-      <w:r>
-        <w:t>DevC</w:t>
-      </w:r>
-      <w:proofErr w:type="spellEnd"/>
-      <w:r>
-        <w:t>++ (</w:t>
-      </w:r>
-      <w:hyperlink r:id="rId5" w:history="1">
-        <w:r>
-          <w:rPr>
-            <w:rStyle w:val="Hyperlink"/>
-          </w:rPr>
-          <w:t>http://orwelldevcpp.blogspot.com/</w:t>
-        </w:r>
-      </w:hyperlink>
-      <w:r>
-        <w:t xml:space="preserve"> ; download at </w:t>
-      </w:r>
-      <w:hyperlink r:id="rId6" w:history="1">
-        <w:r>
-          <w:rPr>
-            <w:rStyle w:val="Hyperlink"/>
-          </w:rPr>
-          <w:t>https://sourceforge.net/projects/orwelldevcpp/files/Setup%20Releases/Dev-Cpp%205.11%20TDM-GCC%204.9.2%20Setup.exe/download</w:t>
-        </w:r>
-      </w:hyperlink>
-      <w:r>
-        <w:t>).</w:t>
-      </w:r>
-    </w:p>
-    <w:p>
-      <w:r>
-        <w:t>The criteria for selection are the following:</w:t>
+        <w:t>$/FW SVI FF Releases/Release3/genkey3/genkey3w/genkey3w</w:t>
+      </w:r>
+      <w:r>
+        <w:t>/</w:t>
+      </w:r>
+      <w:r>
+        <w:t>genkey3.</w:t>
+      </w:r>
+      <w:r>
+        <w:t>vcxproj</w:t>
+      </w:r>
+      <w:r>
+        <w:t>.</w:t>
+      </w:r>
+    </w:p>
+    <w:p>
+      <w:r>
+        <w:t>It contains the following sources:</w:t>
       </w:r>
     </w:p>
     <w:p>
@@ -615,7 +705,8 @@
         </w:numPr>
       </w:pPr>
       <w:r>
-        <w:t>Decent IDE</w:t>
+        <w:lastRenderedPageBreak/>
+        <w:t>advhelpers.c – man-made helpers to manage files</w:t>
       </w:r>
     </w:p>
     <w:p>
@@ -627,7 +718,16 @@
         </w:numPr>
       </w:pPr>
       <w:r>
-        <w:t>Trusted compiler (GCC 4.9.2 port)</w:t>
+        <w:t xml:space="preserve">advlockdiag.c – automatically </w:t>
+      </w:r>
+      <w:r>
+        <w:rPr>
+          <w:i/>
+        </w:rPr>
+        <w:t>generated</w:t>
+      </w:r>
+      <w:r>
+        <w:t xml:space="preserve"> mapping of DIAG_... enumeration to key bits</w:t>
       </w:r>
     </w:p>
     <w:p>
@@ -639,55 +739,7 @@
         </w:numPr>
       </w:pPr>
       <w:r>
-        <w:t>Little-to-no learning curve</w:t>
-      </w:r>
-    </w:p>
-    <w:p/>
-    <w:p>
-      <w:r>
-        <w:t>The IDE is very basic but fits the purpose. It may or may not be used for long</w:t>
-      </w:r>
-    </w:p>
-    <w:p>
-      <w:pPr>
-        <w:pStyle w:val="Heading2"/>
-      </w:pPr>
-      <w:r>
-        <w:t>Build environment for genkey3w</w:t>
-      </w:r>
-    </w:p>
-    <w:p>
-      <w:r>
-        <w:t>VS solution genkey3w.sln</w:t>
-      </w:r>
-      <w:bookmarkStart w:id="0" w:name="_GoBack"/>
-      <w:bookmarkEnd w:id="0"/>
-    </w:p>
-    <w:p>
-      <w:pPr>
-        <w:pStyle w:val="Heading2"/>
-      </w:pPr>
-      <w:r>
-        <w:t xml:space="preserve">Content of genkey3 </w:t>
-      </w:r>
-      <w:r>
-        <w:t xml:space="preserve">and genkey3w </w:t>
-      </w:r>
-      <w:r>
-        <w:t>project</w:t>
-      </w:r>
-      <w:r>
-        <w:t>s</w:t>
-      </w:r>
-    </w:p>
-    <w:p>
-      <w:r>
-        <w:t>The project is defined in genkey3.dev.</w:t>
-      </w:r>
-    </w:p>
-    <w:p>
-      <w:r>
-        <w:t>It contains the following sources:</w:t>
+        <w:t>advmain.c – man-made main routine and Rev.2-compatible bits calculations</w:t>
       </w:r>
     </w:p>
     <w:p>
@@ -698,13 +750,17 @@
           <w:numId w:val="1"/>
         </w:numPr>
       </w:pPr>
-      <w:proofErr w:type="spellStart"/>
-      <w:r>
-        <w:t>advhelpers.c</w:t>
-      </w:r>
-      <w:proofErr w:type="spellEnd"/>
-      <w:r>
-        <w:t xml:space="preserve"> – man-made helpers to manage files</w:t>
+      <w:r>
+        <w:t xml:space="preserve">advmap.c – </w:t>
+      </w:r>
+      <w:r>
+        <w:rPr>
+          <w:i/>
+        </w:rPr>
+        <w:t>generated</w:t>
+      </w:r>
+      <w:r>
+        <w:t xml:space="preserve"> mapping of TB parameters to text strings</w:t>
       </w:r>
     </w:p>
     <w:p>
@@ -715,23 +771,8 @@
           <w:numId w:val="1"/>
         </w:numPr>
       </w:pPr>
-      <w:proofErr w:type="spellStart"/>
-      <w:r>
-        <w:lastRenderedPageBreak/>
-        <w:t>advlockdiag.c</w:t>
-      </w:r>
-      <w:proofErr w:type="spellEnd"/>
-      <w:r>
-        <w:t xml:space="preserve"> – automatically </w:t>
-      </w:r>
-      <w:r>
-        <w:rPr>
-          <w:i/>
-        </w:rPr>
-        <w:t>generated</w:t>
-      </w:r>
-      <w:r>
-        <w:t xml:space="preserve"> mapping of DIAG_... enumeration to key bits</w:t>
+      <w:r>
+        <w:t>mnadvcalc.c – man-made Rev.2-compatible key calculations (straight from firmware)</w:t>
       </w:r>
     </w:p>
     <w:p>
@@ -742,66 +783,6 @@
           <w:numId w:val="1"/>
         </w:numPr>
       </w:pPr>
-      <w:proofErr w:type="spellStart"/>
-      <w:r>
-        <w:t>advmain.c</w:t>
-      </w:r>
-      <w:proofErr w:type="spellEnd"/>
-      <w:r>
-        <w:t xml:space="preserve"> – man-made main routine and Rev.2-compatible bits calculations</w:t>
-      </w:r>
-    </w:p>
-    <w:p>
-      <w:pPr>
-        <w:pStyle w:val="ListParagraph"/>
-        <w:numPr>
-          <w:ilvl w:val="0"/>
-          <w:numId w:val="1"/>
-        </w:numPr>
-      </w:pPr>
-      <w:proofErr w:type="spellStart"/>
-      <w:r>
-        <w:t>advmap.c</w:t>
-      </w:r>
-      <w:proofErr w:type="spellEnd"/>
-      <w:r>
-        <w:t xml:space="preserve"> – </w:t>
-      </w:r>
-      <w:r>
-        <w:rPr>
-          <w:i/>
-        </w:rPr>
-        <w:t>generated</w:t>
-      </w:r>
-      <w:r>
-        <w:t xml:space="preserve"> mapping of TB parameters to text strings</w:t>
-      </w:r>
-    </w:p>
-    <w:p>
-      <w:pPr>
-        <w:pStyle w:val="ListParagraph"/>
-        <w:numPr>
-          <w:ilvl w:val="0"/>
-          <w:numId w:val="1"/>
-        </w:numPr>
-      </w:pPr>
-      <w:proofErr w:type="spellStart"/>
-      <w:r>
-        <w:t>mnadvcalc.c</w:t>
-      </w:r>
-      <w:proofErr w:type="spellEnd"/>
-      <w:r>
-        <w:t xml:space="preserve"> – man-made Rev.2-compatible key calculations (straight from firmware)</w:t>
-      </w:r>
-    </w:p>
-    <w:p>
-      <w:pPr>
-        <w:pStyle w:val="ListParagraph"/>
-        <w:numPr>
-          <w:ilvl w:val="0"/>
-          <w:numId w:val="1"/>
-        </w:numPr>
-      </w:pPr>
       <w:r>
         <w:t>Include directories:</w:t>
       </w:r>
@@ -839,26 +820,10 @@
         </w:numPr>
       </w:pPr>
       <w:r>
-        <w:t>"../FIRMWARE/</w:t>
-      </w:r>
-      <w:proofErr w:type="spellStart"/>
-      <w:r>
-        <w:t>mn_instrum</w:t>
-      </w:r>
-      <w:proofErr w:type="spellEnd"/>
-      <w:r>
-        <w:t>/</w:t>
-      </w:r>
-      <w:proofErr w:type="spellStart"/>
-      <w:r>
-        <w:t>noi</w:t>
-      </w:r>
-      <w:r>
-        <w:t>nstrum</w:t>
-      </w:r>
-      <w:proofErr w:type="spellEnd"/>
-      <w:r>
-        <w:t xml:space="preserve">" </w:t>
+        <w:t>"../FIRMWARE/mn_instrum/noi</w:t>
+      </w:r>
+      <w:r>
+        <w:t xml:space="preserve">nstrum" </w:t>
       </w:r>
     </w:p>
     <w:p>
@@ -870,15 +835,7 @@
         </w:numPr>
       </w:pPr>
       <w:r>
-        <w:t>"../FD-SW/target/</w:t>
-      </w:r>
-      <w:proofErr w:type="spellStart"/>
-      <w:r>
-        <w:t>inc</w:t>
-      </w:r>
-      <w:proofErr w:type="spellEnd"/>
-      <w:r>
-        <w:t xml:space="preserve">" </w:t>
+        <w:t xml:space="preserve">"../FD-SW/target/inc" </w:t>
       </w:r>
     </w:p>
     <w:p>
@@ -890,15 +847,7 @@
         </w:numPr>
       </w:pPr>
       <w:r>
-        <w:t>"../FD-SW/target/</w:t>
-      </w:r>
-      <w:proofErr w:type="spellStart"/>
-      <w:r>
-        <w:t>cfg</w:t>
-      </w:r>
-      <w:proofErr w:type="spellEnd"/>
-      <w:r>
-        <w:t xml:space="preserve">" </w:t>
+        <w:t xml:space="preserve">"../FD-SW/target/cfg" </w:t>
       </w:r>
     </w:p>
     <w:p>
@@ -910,15 +859,7 @@
         </w:numPr>
       </w:pPr>
       <w:r>
-        <w:t>"../FD-SW/target/</w:t>
-      </w:r>
-      <w:proofErr w:type="spellStart"/>
-      <w:r>
-        <w:t>inc</w:t>
-      </w:r>
-      <w:proofErr w:type="spellEnd"/>
-      <w:r>
-        <w:t xml:space="preserve">/ff" </w:t>
+        <w:t xml:space="preserve">"../FD-SW/target/inc/ff" </w:t>
       </w:r>
     </w:p>
     <w:p>
@@ -933,23 +874,7 @@
         <w:t>".</w:t>
       </w:r>
       <w:r>
-        <w:t>./FD-SW/target/appl/</w:t>
-      </w:r>
-      <w:proofErr w:type="spellStart"/>
-      <w:r>
-        <w:t>fbif</w:t>
-      </w:r>
-      <w:proofErr w:type="spellEnd"/>
-      <w:r>
-        <w:t>/</w:t>
-      </w:r>
-      <w:proofErr w:type="spellStart"/>
-      <w:r>
-        <w:t>inc</w:t>
-      </w:r>
-      <w:proofErr w:type="spellEnd"/>
-      <w:r>
-        <w:t xml:space="preserve">" </w:t>
+        <w:t xml:space="preserve">./FD-SW/target/appl/fbif/inc" </w:t>
       </w:r>
     </w:p>
     <w:p>
@@ -961,23 +886,7 @@
         </w:numPr>
       </w:pPr>
       <w:r>
-        <w:t>"../FD-SW/target/</w:t>
-      </w:r>
-      <w:proofErr w:type="spellStart"/>
-      <w:r>
-        <w:t>inc</w:t>
-      </w:r>
-      <w:proofErr w:type="spellEnd"/>
-      <w:r>
-        <w:t>/</w:t>
-      </w:r>
-      <w:proofErr w:type="spellStart"/>
-      <w:r>
-        <w:t>segm</w:t>
-      </w:r>
-      <w:proofErr w:type="spellEnd"/>
-      <w:r>
-        <w:t>"</w:t>
+        <w:t>"../FD-SW/target/inc/segm"</w:t>
       </w:r>
     </w:p>
     <w:p/>
@@ -993,7 +902,7 @@
 </file>
 
 <file path=word/numbering.xml><?xml version="1.0" encoding="utf-8"?>
-<w:numbering xmlns:wpc="http://schemas.microsoft.com/office/word/2010/wordprocessingCanvas" xmlns:cx="http://schemas.microsoft.com/office/drawing/2014/chartex" xmlns:cx1="http://schemas.microsoft.com/office/drawing/2015/9/8/chartex" xmlns:cx2="http://schemas.microsoft.com/office/drawing/2015/10/21/chartex" xmlns:cx3="http://schemas.microsoft.com/office/drawing/2016/5/9/chartex" xmlns:cx4="http://schemas.microsoft.com/office/drawing/2016/5/10/chartex" xmlns:cx5="http://schemas.microsoft.com/office/drawing/2016/5/11/chartex" xmlns:cx6="http://schemas.microsoft.com/office/drawing/2016/5/12/chartex" xmlns:cx7="http://schemas.microsoft.com/office/drawing/2016/5/13/chartex" xmlns:cx8="http://schemas.microsoft.com/office/drawing/2016/5/14/chartex" xmlns:mc="http://schemas.openxmlformats.org/markup-compatibility/2006" xmlns:aink="http://schemas.microsoft.com/office/drawing/2016/ink" xmlns:am3d="http://schemas.microsoft.com/office/drawing/2017/model3d" xmlns:o="urn:schemas-microsoft-com:office:office" xmlns:r="http://schemas.openxmlformats.org/officeDocument/2006/relationships" xmlns:m="http://schemas.openxmlformats.org/officeDocument/2006/math" xmlns:v="urn:schemas-microsoft-com:vml" xmlns:wp14="http://schemas.microsoft.com/office/word/2010/wordprocessingDrawing" xmlns:wp="http://schemas.openxmlformats.org/drawingml/2006/wordprocessingDrawing" xmlns:w10="urn:schemas-microsoft-com:office:word" xmlns:w="http://schemas.openxmlformats.org/wordprocessingml/2006/main" xmlns:w14="http://schemas.microsoft.com/office/word/2010/wordml" xmlns:w15="http://schemas.microsoft.com/office/word/2012/wordml" xmlns:w16cid="http://schemas.microsoft.com/office/word/2016/wordml/cid" xmlns:w16se="http://schemas.microsoft.com/office/word/2015/wordml/symex" xmlns:wpg="http://schemas.microsoft.com/office/word/2010/wordprocessingGroup" xmlns:wpi="http://schemas.microsoft.com/office/word/2010/wordprocessingInk" xmlns:wne="http://schemas.microsoft.com/office/word/2006/wordml" xmlns:wps="http://schemas.microsoft.com/office/word/2010/wordprocessingShape" mc:Ignorable="w14 w15 w16se w16cid wp14">
+<w:numbering xmlns:wpc="http://schemas.microsoft.com/office/word/2010/wordprocessingCanvas" xmlns:cx="http://schemas.microsoft.com/office/drawing/2014/chartex" xmlns:cx1="http://schemas.microsoft.com/office/drawing/2015/9/8/chartex" xmlns:cx2="http://schemas.microsoft.com/office/drawing/2015/10/21/chartex" xmlns:cx3="http://schemas.microsoft.com/office/drawing/2016/5/9/chartex" xmlns:cx4="http://schemas.microsoft.com/office/drawing/2016/5/10/chartex" xmlns:cx5="http://schemas.microsoft.com/office/drawing/2016/5/11/chartex" xmlns:cx6="http://schemas.microsoft.com/office/drawing/2016/5/12/chartex" xmlns:cx7="http://schemas.microsoft.com/office/drawing/2016/5/13/chartex" xmlns:cx8="http://schemas.microsoft.com/office/drawing/2016/5/14/chartex" xmlns:mc="http://schemas.openxmlformats.org/markup-compatibility/2006" xmlns:aink="http://schemas.microsoft.com/office/drawing/2016/ink" xmlns:am3d="http://schemas.microsoft.com/office/drawing/2017/model3d" xmlns:o="urn:schemas-microsoft-com:office:office" xmlns:r="http://schemas.openxmlformats.org/officeDocument/2006/relationships" xmlns:m="http://schemas.openxmlformats.org/officeDocument/2006/math" xmlns:v="urn:schemas-microsoft-com:vml" xmlns:wp14="http://schemas.microsoft.com/office/word/2010/wordprocessingDrawing" xmlns:wp="http://schemas.openxmlformats.org/drawingml/2006/wordprocessingDrawing" xmlns:w10="urn:schemas-microsoft-com:office:word" xmlns:w="http://schemas.openxmlformats.org/wordprocessingml/2006/main" xmlns:w14="http://schemas.microsoft.com/office/word/2010/wordml" xmlns:w15="http://schemas.microsoft.com/office/word/2012/wordml" xmlns:w16cex="http://schemas.microsoft.com/office/word/2018/wordml/cex" xmlns:w16cid="http://schemas.microsoft.com/office/word/2016/wordml/cid" xmlns:w16="http://schemas.microsoft.com/office/word/2018/wordml" xmlns:w16se="http://schemas.microsoft.com/office/word/2015/wordml/symex" xmlns:wpg="http://schemas.microsoft.com/office/word/2010/wordprocessingGroup" xmlns:wpi="http://schemas.microsoft.com/office/word/2010/wordprocessingInk" xmlns:wne="http://schemas.microsoft.com/office/word/2006/wordml" xmlns:wps="http://schemas.microsoft.com/office/word/2010/wordprocessingShape" mc:Ignorable="w14 w15 w16se w16cid w16 w16cex wp14">
   <w:abstractNum w:abstractNumId="0" w15:restartNumberingAfterBreak="0">
     <w:nsid w:val="188E2236"/>
     <w:multiLevelType w:val="hybridMultilevel"/>
@@ -1114,7 +1023,7 @@
 </file>
 
 <file path=word/styles.xml><?xml version="1.0" encoding="utf-8"?>
-<w:styles xmlns:mc="http://schemas.openxmlformats.org/markup-compatibility/2006" xmlns:r="http://schemas.openxmlformats.org/officeDocument/2006/relationships" xmlns:w="http://schemas.openxmlformats.org/wordprocessingml/2006/main" xmlns:w14="http://schemas.microsoft.com/office/word/2010/wordml" xmlns:w15="http://schemas.microsoft.com/office/word/2012/wordml" xmlns:w16cid="http://schemas.microsoft.com/office/word/2016/wordml/cid" xmlns:w16se="http://schemas.microsoft.com/office/word/2015/wordml/symex" mc:Ignorable="w14 w15 w16se w16cid">
+<w:styles xmlns:mc="http://schemas.openxmlformats.org/markup-compatibility/2006" xmlns:r="http://schemas.openxmlformats.org/officeDocument/2006/relationships" xmlns:w="http://schemas.openxmlformats.org/wordprocessingml/2006/main" xmlns:w14="http://schemas.microsoft.com/office/word/2010/wordml" xmlns:w15="http://schemas.microsoft.com/office/word/2012/wordml" xmlns:w16cex="http://schemas.microsoft.com/office/word/2018/wordml/cex" xmlns:w16cid="http://schemas.microsoft.com/office/word/2016/wordml/cid" xmlns:w16="http://schemas.microsoft.com/office/word/2018/wordml" xmlns:w16se="http://schemas.microsoft.com/office/word/2015/wordml/symex" mc:Ignorable="w14 w15 w16se w16cid w16 w16cex">
   <w:docDefaults>
     <w:rPrDefault>
       <w:rPr>
@@ -1126,7 +1035,7 @@
     </w:rPrDefault>
     <w:pPrDefault/>
   </w:docDefaults>
-  <w:latentStyles w:defLockedState="0" w:defUIPriority="99" w:defSemiHidden="0" w:defUnhideWhenUsed="0" w:defQFormat="0" w:count="375">
+  <w:latentStyles w:defLockedState="0" w:defUIPriority="99" w:defSemiHidden="0" w:defUnhideWhenUsed="0" w:defQFormat="0" w:count="376">
     <w:lsdException w:name="Normal" w:uiPriority="0" w:qFormat="1"/>
     <w:lsdException w:name="heading 1" w:uiPriority="9" w:qFormat="1"/>
     <w:lsdException w:name="heading 2" w:semiHidden="1" w:uiPriority="9" w:unhideWhenUsed="1" w:qFormat="1"/>
@@ -1232,7 +1141,6 @@
     <w:lsdException w:name="HTML Sample" w:semiHidden="1" w:unhideWhenUsed="1"/>
     <w:lsdException w:name="HTML Typewriter" w:semiHidden="1" w:unhideWhenUsed="1"/>
     <w:lsdException w:name="HTML Variable" w:semiHidden="1" w:unhideWhenUsed="1"/>
-    <w:lsdException w:name="Normal Table" w:semiHidden="1" w:unhideWhenUsed="1"/>
     <w:lsdException w:name="annotation subject" w:semiHidden="1" w:unhideWhenUsed="1"/>
     <w:lsdException w:name="No List" w:semiHidden="1" w:unhideWhenUsed="1"/>
     <w:lsdException w:name="Outline List 1" w:semiHidden="1" w:unhideWhenUsed="1"/>
@@ -1279,10 +1187,8 @@
     <w:lsdException w:name="Table Subtle 2" w:semiHidden="1" w:unhideWhenUsed="1"/>
     <w:lsdException w:name="Table Web 1" w:semiHidden="1" w:unhideWhenUsed="1"/>
     <w:lsdException w:name="Table Web 2" w:semiHidden="1" w:unhideWhenUsed="1"/>
-    <w:lsdException w:name="Table Web 3" w:semiHidden="1" w:unhideWhenUsed="1"/>
     <w:lsdException w:name="Balloon Text" w:semiHidden="1" w:unhideWhenUsed="1"/>
-    <w:lsdException w:name="Table Grid" w:semiHidden="1" w:uiPriority="59" w:unhideWhenUsed="1"/>
-    <w:lsdException w:name="Table Theme" w:semiHidden="1" w:unhideWhenUsed="1"/>
+    <w:lsdException w:name="Table Grid" w:uiPriority="59"/>
     <w:lsdException w:name="Placeholder Text" w:semiHidden="1"/>
     <w:lsdException w:name="No Spacing" w:uiPriority="1" w:qFormat="1"/>
     <w:lsdException w:name="Light Shading" w:uiPriority="60"/>
@@ -1502,6 +1408,7 @@
     <w:lsdException w:name="Smart Hyperlink" w:semiHidden="1" w:unhideWhenUsed="1"/>
     <w:lsdException w:name="Hashtag" w:semiHidden="1" w:unhideWhenUsed="1"/>
     <w:lsdException w:name="Unresolved Mention" w:semiHidden="1" w:unhideWhenUsed="1"/>
+    <w:lsdException w:name="Smart Link" w:semiHidden="1" w:unhideWhenUsed="1"/>
   </w:latentStyles>
   <w:style w:type="paragraph" w:default="1" w:styleId="Normal">
     <w:name w:val="Normal"/>

</xml_diff>

<commit_message>
Update genkey3w to accept pipe input
git-tfs-id: [http://szvptemfou01:8080/tfs/DefaultCollection]$/FW SVI FF Releases/Release3/genkey3;C91743
</commit_message>
<xml_diff>
--- a/genkey3/Advanced key gen.docx
+++ b/genkey3/Advanced key gen.docx
@@ -87,6 +87,11 @@
       </w:r>
     </w:p>
     <w:p>
+      <w:pPr>
+        <w:rPr>
+          <w:rFonts w:ascii="Courier New" w:hAnsi="Courier New" w:cs="Courier New"/>
+        </w:rPr>
+      </w:pPr>
       <w:r>
         <w:rPr>
           <w:rFonts w:ascii="Courier New" w:hAnsi="Courier New" w:cs="Courier New"/>
@@ -130,6 +135,74 @@
         <w:t>07310202</w:t>
       </w:r>
     </w:p>
+    <w:p/>
+    <w:p>
+      <w:r>
+        <w:t>A special case is when definition file is (literally) stdin.</w:t>
+      </w:r>
+    </w:p>
+    <w:p>
+      <w:r>
+        <w:t xml:space="preserve">In this case, definition is taken from </w:t>
+      </w:r>
+      <w:r>
+        <w:rPr>
+          <w:rFonts w:ascii="Courier New" w:hAnsi="Courier New" w:cs="Courier New"/>
+        </w:rPr>
+        <w:t>stdin</w:t>
+      </w:r>
+      <w:r>
+        <w:t xml:space="preserve"> rather than from a file. This is handy when definition is generated on the fly and is piped to genkey3w. E.g.</w:t>
+      </w:r>
+    </w:p>
+    <w:p/>
+    <w:p>
+      <w:r>
+        <w:rPr>
+          <w:rFonts w:ascii="Courier New" w:hAnsi="Courier New" w:cs="Courier New"/>
+        </w:rPr>
+        <w:t>cat std-r3.txt | genkey3 -M 445644 stdin 12120118</w:t>
+      </w:r>
+    </w:p>
+    <w:p/>
+    <w:p>
+      <w:r>
+        <w:t>NOTE: In</w:t>
+      </w:r>
+      <w:r>
+        <w:t xml:space="preserve"> self-</w:t>
+      </w:r>
+      <w:r>
+        <w:t xml:space="preserve">testing, the pipe worked with SysInternals </w:t>
+      </w:r>
+      <w:r>
+        <w:rPr>
+          <w:rFonts w:ascii="Courier New" w:hAnsi="Courier New" w:cs="Courier New"/>
+        </w:rPr>
+        <w:t>cat.exe</w:t>
+      </w:r>
+      <w:r>
+        <w:t xml:space="preserve"> and didn’t work with Windows </w:t>
+      </w:r>
+      <w:r>
+        <w:rPr>
+          <w:rFonts w:ascii="Courier New" w:hAnsi="Courier New" w:cs="Courier New"/>
+        </w:rPr>
+        <w:t>more</w:t>
+      </w:r>
+      <w:r>
+        <w:t xml:space="preserve"> and </w:t>
+      </w:r>
+      <w:r>
+        <w:rPr>
+          <w:rFonts w:ascii="Courier New" w:hAnsi="Courier New" w:cs="Courier New"/>
+        </w:rPr>
+        <w:t>type</w:t>
+      </w:r>
+      <w:r>
+        <w:t>. Investigations are more than welcome.</w:t>
+      </w:r>
+    </w:p>
     <w:p>
       <w:pPr>
         <w:pStyle w:val="Heading2"/>
@@ -223,6 +296,7 @@
         <w:pStyle w:val="Heading1"/>
       </w:pPr>
       <w:r>
+        <w:lastRenderedPageBreak/>
         <w:t>How to create a definition file</w:t>
       </w:r>
     </w:p>
@@ -275,341 +349,341 @@
     <w:p/>
     <w:p>
       <w:r>
+        <w:t xml:space="preserve">Unfortunately, building </w:t>
+      </w:r>
+      <w:r>
+        <w:rPr>
+          <w:rFonts w:ascii="Courier New" w:hAnsi="Courier New" w:cs="Courier New"/>
+        </w:rPr>
+        <w:t>advtemplate.txt</w:t>
+      </w:r>
+      <w:r>
+        <w:t xml:space="preserve"> </w:t>
+      </w:r>
+      <w:r>
+        <w:t xml:space="preserve">requires a lot of firmware build infrastructure on the machine. So, for simplicity, a copy of </w:t>
+      </w:r>
+      <w:r>
+        <w:rPr>
+          <w:rFonts w:ascii="Courier New" w:hAnsi="Courier New" w:cs="Courier New"/>
+        </w:rPr>
+        <w:t>advtemplate.txt</w:t>
+      </w:r>
+      <w:r>
+        <w:t xml:space="preserve"> </w:t>
+      </w:r>
+      <w:r>
+        <w:t xml:space="preserve">is checked in </w:t>
+      </w:r>
+      <w:r>
+        <w:t xml:space="preserve">TFS at the root of the project. For R3 release, it is </w:t>
+      </w:r>
+      <w:r>
+        <w:t>$/FW SVI FF Releases/Release3/genkey3</w:t>
+      </w:r>
+      <w:r>
+        <w:t>.</w:t>
+      </w:r>
+    </w:p>
+    <w:p/>
+    <w:p>
+      <w:r>
+        <w:rPr>
+          <w:rFonts w:ascii="Courier New" w:hAnsi="Courier New" w:cs="Courier New"/>
+        </w:rPr>
+        <w:t>advtemplate.txt</w:t>
+      </w:r>
+      <w:r>
+        <w:t xml:space="preserve"> has the following format:</w:t>
+      </w:r>
+    </w:p>
+    <w:p>
+      <w:pPr>
+        <w:rPr>
+          <w:rFonts w:ascii="Courier New" w:hAnsi="Courier New" w:cs="Courier New"/>
+        </w:rPr>
+      </w:pPr>
+      <w:r>
+        <w:rPr>
+          <w:rFonts w:ascii="Courier New" w:hAnsi="Courier New" w:cs="Courier New"/>
+        </w:rPr>
+        <w:t>[Diagnostics]</w:t>
+      </w:r>
+    </w:p>
+    <w:p>
+      <w:pPr>
+        <w:rPr>
+          <w:rFonts w:ascii="Courier New" w:hAnsi="Courier New" w:cs="Courier New"/>
+        </w:rPr>
+      </w:pPr>
+      <w:r>
+        <w:rPr>
+          <w:rFonts w:ascii="Courier New" w:hAnsi="Courier New" w:cs="Courier New"/>
+        </w:rPr>
+        <w:t>DIAG_NOT_RUNNING</w:t>
+      </w:r>
+    </w:p>
+    <w:p>
+      <w:pPr>
+        <w:rPr>
+          <w:rFonts w:ascii="Courier New" w:hAnsi="Courier New" w:cs="Courier New"/>
+        </w:rPr>
+      </w:pPr>
+      <w:r>
+        <w:rPr>
+          <w:rFonts w:ascii="Courier New" w:hAnsi="Courier New" w:cs="Courier New"/>
+        </w:rPr>
+        <w:t>DIAG_EXEC_SIGNATURE</w:t>
+      </w:r>
+    </w:p>
+    <w:p>
+      <w:pPr>
+        <w:rPr>
+          <w:rFonts w:ascii="Courier New" w:hAnsi="Courier New" w:cs="Courier New"/>
+        </w:rPr>
+      </w:pPr>
+      <w:r>
+        <w:rPr>
+          <w:rFonts w:ascii="Courier New" w:hAnsi="Courier New" w:cs="Courier New"/>
+        </w:rPr>
+        <w:t>…</w:t>
+      </w:r>
+    </w:p>
+    <w:p>
+      <w:pPr>
+        <w:rPr>
+          <w:rFonts w:ascii="Courier New" w:hAnsi="Courier New" w:cs="Courier New"/>
+        </w:rPr>
+      </w:pPr>
+      <w:r>
+        <w:rPr>
+          <w:rFonts w:ascii="Courier New" w:hAnsi="Courier New" w:cs="Courier New"/>
+        </w:rPr>
+        <w:t>[Read]</w:t>
+      </w:r>
+    </w:p>
+    <w:p>
+      <w:pPr>
+        <w:rPr>
+          <w:rFonts w:ascii="Courier New" w:hAnsi="Courier New" w:cs="Courier New"/>
+        </w:rPr>
+      </w:pPr>
+      <w:r>
+        <w:rPr>
+          <w:rFonts w:ascii="Courier New" w:hAnsi="Courier New" w:cs="Courier New"/>
+        </w:rPr>
+        <w:t>PTB</w:t>
+      </w:r>
+    </w:p>
+    <w:p>
+      <w:pPr>
+        <w:rPr>
+          <w:rFonts w:ascii="Courier New" w:hAnsi="Courier New" w:cs="Courier New"/>
+        </w:rPr>
+      </w:pPr>
+      <w:r>
+        <w:rPr>
+          <w:rFonts w:ascii="Courier New" w:hAnsi="Courier New" w:cs="Courier New"/>
+        </w:rPr>
+        <w:t>ST_REV</w:t>
+      </w:r>
+    </w:p>
+    <w:p>
+      <w:pPr>
+        <w:rPr>
+          <w:rFonts w:ascii="Courier New" w:hAnsi="Courier New" w:cs="Courier New"/>
+        </w:rPr>
+      </w:pPr>
+      <w:r>
+        <w:rPr>
+          <w:rFonts w:ascii="Courier New" w:hAnsi="Courier New" w:cs="Courier New"/>
+        </w:rPr>
+        <w:t>TAG_DESC</w:t>
+      </w:r>
+    </w:p>
+    <w:p>
+      <w:pPr>
+        <w:rPr>
+          <w:rFonts w:ascii="Courier New" w:hAnsi="Courier New" w:cs="Courier New"/>
+        </w:rPr>
+      </w:pPr>
+      <w:r>
+        <w:rPr>
+          <w:rFonts w:ascii="Courier New" w:hAnsi="Courier New" w:cs="Courier New"/>
+        </w:rPr>
+        <w:t>STRATEGY</w:t>
+      </w:r>
+    </w:p>
+    <w:p>
+      <w:pPr>
+        <w:rPr>
+          <w:rFonts w:ascii="Courier New" w:hAnsi="Courier New" w:cs="Courier New"/>
+        </w:rPr>
+      </w:pPr>
+      <w:r>
+        <w:rPr>
+          <w:rFonts w:ascii="Courier New" w:hAnsi="Courier New" w:cs="Courier New"/>
+        </w:rPr>
+        <w:t>ALERT_KEY</w:t>
+      </w:r>
+    </w:p>
+    <w:p>
+      <w:pPr>
+        <w:rPr>
+          <w:rFonts w:ascii="Courier New" w:hAnsi="Courier New" w:cs="Courier New"/>
+        </w:rPr>
+      </w:pPr>
+      <w:r>
+        <w:rPr>
+          <w:rFonts w:ascii="Courier New" w:hAnsi="Courier New" w:cs="Courier New"/>
+        </w:rPr>
+        <w:t>…</w:t>
+      </w:r>
+    </w:p>
+    <w:p>
+      <w:pPr>
+        <w:rPr>
+          <w:rFonts w:ascii="Courier New" w:hAnsi="Courier New" w:cs="Courier New"/>
+        </w:rPr>
+      </w:pPr>
+      <w:r>
+        <w:rPr>
+          <w:rFonts w:ascii="Courier New" w:hAnsi="Courier New" w:cs="Courier New"/>
+        </w:rPr>
+        <w:t>[Write]</w:t>
+      </w:r>
+    </w:p>
+    <w:p>
+      <w:pPr>
+        <w:rPr>
+          <w:rFonts w:ascii="Courier New" w:hAnsi="Courier New" w:cs="Courier New"/>
+        </w:rPr>
+      </w:pPr>
+      <w:r>
+        <w:rPr>
+          <w:rFonts w:ascii="Courier New" w:hAnsi="Courier New" w:cs="Courier New"/>
+        </w:rPr>
+        <w:t>PTB</w:t>
+      </w:r>
+    </w:p>
+    <w:p>
+      <w:pPr>
+        <w:rPr>
+          <w:rFonts w:ascii="Courier New" w:hAnsi="Courier New" w:cs="Courier New"/>
+        </w:rPr>
+      </w:pPr>
+      <w:r>
+        <w:rPr>
+          <w:rFonts w:ascii="Courier New" w:hAnsi="Courier New" w:cs="Courier New"/>
+        </w:rPr>
+        <w:t>ST_REV</w:t>
+      </w:r>
+    </w:p>
+    <w:p>
+      <w:pPr>
+        <w:rPr>
+          <w:rFonts w:ascii="Courier New" w:hAnsi="Courier New" w:cs="Courier New"/>
+        </w:rPr>
+      </w:pPr>
+      <w:r>
+        <w:rPr>
+          <w:rFonts w:ascii="Courier New" w:hAnsi="Courier New" w:cs="Courier New"/>
+        </w:rPr>
+        <w:t>TAG_DESC</w:t>
+      </w:r>
+    </w:p>
+    <w:p>
+      <w:pPr>
+        <w:rPr>
+          <w:rFonts w:ascii="Courier New" w:hAnsi="Courier New" w:cs="Courier New"/>
+        </w:rPr>
+      </w:pPr>
+      <w:r>
+        <w:rPr>
+          <w:rFonts w:ascii="Courier New" w:hAnsi="Courier New" w:cs="Courier New"/>
+        </w:rPr>
+        <w:t>STRATEGY</w:t>
+      </w:r>
+    </w:p>
+    <w:p>
+      <w:pPr>
+        <w:rPr>
+          <w:rFonts w:ascii="Courier New" w:hAnsi="Courier New" w:cs="Courier New"/>
+        </w:rPr>
+      </w:pPr>
+      <w:r>
+        <w:rPr>
+          <w:rFonts w:ascii="Courier New" w:hAnsi="Courier New" w:cs="Courier New"/>
+        </w:rPr>
+        <w:t>ALERT_KEY</w:t>
+      </w:r>
+    </w:p>
+    <w:p>
+      <w:pPr>
+        <w:rPr>
+          <w:rFonts w:ascii="Courier New" w:hAnsi="Courier New" w:cs="Courier New"/>
+        </w:rPr>
+      </w:pPr>
+      <w:r>
+        <w:rPr>
+          <w:rFonts w:ascii="Courier New" w:hAnsi="Courier New" w:cs="Courier New"/>
+        </w:rPr>
+        <w:t>…</w:t>
+      </w:r>
+    </w:p>
+    <w:p>
+      <w:pPr>
+        <w:pStyle w:val="Heading2"/>
+      </w:pPr>
+      <w:r>
+        <w:t>Derived definition files</w:t>
+      </w:r>
+    </w:p>
+    <w:p>
+      <w:r>
+        <w:t xml:space="preserve">To create a desired definition file, </w:t>
+      </w:r>
+      <w:r>
+        <w:t xml:space="preserve">start with </w:t>
+      </w:r>
+      <w:r>
+        <w:t xml:space="preserve">comment out (with a “;” in column 1) any entries you want to disable. For the examples, see </w:t>
+      </w:r>
+      <w:r>
+        <w:rPr>
+          <w:rFonts w:ascii="Courier New" w:hAnsi="Courier New" w:cs="Courier New"/>
+        </w:rPr>
+        <w:t>std-r2.txt</w:t>
+      </w:r>
+      <w:r>
+        <w:t xml:space="preserve">, </w:t>
+      </w:r>
+      <w:r>
+        <w:rPr>
+          <w:rFonts w:ascii="Courier New" w:hAnsi="Courier New" w:cs="Courier New"/>
+        </w:rPr>
+        <w:t>adv-r2.txt</w:t>
+      </w:r>
+      <w:r>
+        <w:t xml:space="preserve">, and </w:t>
+      </w:r>
+      <w:r>
+        <w:rPr>
+          <w:rFonts w:ascii="Courier New" w:hAnsi="Courier New" w:cs="Courier New"/>
+        </w:rPr>
+        <w:t>adv-r3.txt</w:t>
+      </w:r>
+      <w:r>
+        <w:t xml:space="preserve"> (which enables everything).</w:t>
+      </w:r>
+    </w:p>
+    <w:p/>
+    <w:p>
+      <w:pPr>
+        <w:pStyle w:val="Heading1"/>
+      </w:pPr>
+      <w:r>
         <w:lastRenderedPageBreak/>
-        <w:t xml:space="preserve">Unfortunately, building </w:t>
-      </w:r>
-      <w:r>
-        <w:rPr>
-          <w:rFonts w:ascii="Courier New" w:hAnsi="Courier New" w:cs="Courier New"/>
-        </w:rPr>
-        <w:t>advtemplate.txt</w:t>
-      </w:r>
-      <w:r>
-        <w:t xml:space="preserve"> </w:t>
-      </w:r>
-      <w:r>
-        <w:t xml:space="preserve">requires a lot of firmware build infrastructure on the machine. So, for simplicity, a copy of </w:t>
-      </w:r>
-      <w:r>
-        <w:rPr>
-          <w:rFonts w:ascii="Courier New" w:hAnsi="Courier New" w:cs="Courier New"/>
-        </w:rPr>
-        <w:t>advtemplate.txt</w:t>
-      </w:r>
-      <w:r>
-        <w:t xml:space="preserve"> </w:t>
-      </w:r>
-      <w:r>
-        <w:t xml:space="preserve">is checked in </w:t>
-      </w:r>
-      <w:r>
-        <w:t xml:space="preserve">TFS at the root of the project. For R3 release, it is </w:t>
-      </w:r>
-      <w:r>
-        <w:t>$/FW SVI FF Releases/Release3/genkey3</w:t>
-      </w:r>
-      <w:r>
-        <w:t>.</w:t>
-      </w:r>
-    </w:p>
-    <w:p/>
-    <w:p>
-      <w:r>
-        <w:rPr>
-          <w:rFonts w:ascii="Courier New" w:hAnsi="Courier New" w:cs="Courier New"/>
-        </w:rPr>
-        <w:t>advtemplate.txt</w:t>
-      </w:r>
-      <w:r>
-        <w:t xml:space="preserve"> has the following format:</w:t>
-      </w:r>
-    </w:p>
-    <w:p>
-      <w:pPr>
-        <w:rPr>
-          <w:rFonts w:ascii="Courier New" w:hAnsi="Courier New" w:cs="Courier New"/>
-        </w:rPr>
-      </w:pPr>
-      <w:r>
-        <w:rPr>
-          <w:rFonts w:ascii="Courier New" w:hAnsi="Courier New" w:cs="Courier New"/>
-        </w:rPr>
-        <w:t>[Diagnostics]</w:t>
-      </w:r>
-    </w:p>
-    <w:p>
-      <w:pPr>
-        <w:rPr>
-          <w:rFonts w:ascii="Courier New" w:hAnsi="Courier New" w:cs="Courier New"/>
-        </w:rPr>
-      </w:pPr>
-      <w:r>
-        <w:rPr>
-          <w:rFonts w:ascii="Courier New" w:hAnsi="Courier New" w:cs="Courier New"/>
-        </w:rPr>
-        <w:t>DIAG_NOT_RUNNING</w:t>
-      </w:r>
-    </w:p>
-    <w:p>
-      <w:pPr>
-        <w:rPr>
-          <w:rFonts w:ascii="Courier New" w:hAnsi="Courier New" w:cs="Courier New"/>
-        </w:rPr>
-      </w:pPr>
-      <w:r>
-        <w:rPr>
-          <w:rFonts w:ascii="Courier New" w:hAnsi="Courier New" w:cs="Courier New"/>
-        </w:rPr>
-        <w:t>DIAG_EXEC_SIGNATURE</w:t>
-      </w:r>
-    </w:p>
-    <w:p>
-      <w:pPr>
-        <w:rPr>
-          <w:rFonts w:ascii="Courier New" w:hAnsi="Courier New" w:cs="Courier New"/>
-        </w:rPr>
-      </w:pPr>
-      <w:r>
-        <w:rPr>
-          <w:rFonts w:ascii="Courier New" w:hAnsi="Courier New" w:cs="Courier New"/>
-        </w:rPr>
-        <w:t>…</w:t>
-      </w:r>
-    </w:p>
-    <w:p>
-      <w:pPr>
-        <w:rPr>
-          <w:rFonts w:ascii="Courier New" w:hAnsi="Courier New" w:cs="Courier New"/>
-        </w:rPr>
-      </w:pPr>
-      <w:r>
-        <w:rPr>
-          <w:rFonts w:ascii="Courier New" w:hAnsi="Courier New" w:cs="Courier New"/>
-        </w:rPr>
-        <w:t>[Read]</w:t>
-      </w:r>
-    </w:p>
-    <w:p>
-      <w:pPr>
-        <w:rPr>
-          <w:rFonts w:ascii="Courier New" w:hAnsi="Courier New" w:cs="Courier New"/>
-        </w:rPr>
-      </w:pPr>
-      <w:r>
-        <w:rPr>
-          <w:rFonts w:ascii="Courier New" w:hAnsi="Courier New" w:cs="Courier New"/>
-        </w:rPr>
-        <w:t>PTB</w:t>
-      </w:r>
-    </w:p>
-    <w:p>
-      <w:pPr>
-        <w:rPr>
-          <w:rFonts w:ascii="Courier New" w:hAnsi="Courier New" w:cs="Courier New"/>
-        </w:rPr>
-      </w:pPr>
-      <w:r>
-        <w:rPr>
-          <w:rFonts w:ascii="Courier New" w:hAnsi="Courier New" w:cs="Courier New"/>
-        </w:rPr>
-        <w:t>ST_REV</w:t>
-      </w:r>
-    </w:p>
-    <w:p>
-      <w:pPr>
-        <w:rPr>
-          <w:rFonts w:ascii="Courier New" w:hAnsi="Courier New" w:cs="Courier New"/>
-        </w:rPr>
-      </w:pPr>
-      <w:r>
-        <w:rPr>
-          <w:rFonts w:ascii="Courier New" w:hAnsi="Courier New" w:cs="Courier New"/>
-        </w:rPr>
-        <w:t>TAG_DESC</w:t>
-      </w:r>
-    </w:p>
-    <w:p>
-      <w:pPr>
-        <w:rPr>
-          <w:rFonts w:ascii="Courier New" w:hAnsi="Courier New" w:cs="Courier New"/>
-        </w:rPr>
-      </w:pPr>
-      <w:r>
-        <w:rPr>
-          <w:rFonts w:ascii="Courier New" w:hAnsi="Courier New" w:cs="Courier New"/>
-        </w:rPr>
-        <w:t>STRATEGY</w:t>
-      </w:r>
-    </w:p>
-    <w:p>
-      <w:pPr>
-        <w:rPr>
-          <w:rFonts w:ascii="Courier New" w:hAnsi="Courier New" w:cs="Courier New"/>
-        </w:rPr>
-      </w:pPr>
-      <w:r>
-        <w:rPr>
-          <w:rFonts w:ascii="Courier New" w:hAnsi="Courier New" w:cs="Courier New"/>
-        </w:rPr>
-        <w:t>ALERT_KEY</w:t>
-      </w:r>
-    </w:p>
-    <w:p>
-      <w:pPr>
-        <w:rPr>
-          <w:rFonts w:ascii="Courier New" w:hAnsi="Courier New" w:cs="Courier New"/>
-        </w:rPr>
-      </w:pPr>
-      <w:r>
-        <w:rPr>
-          <w:rFonts w:ascii="Courier New" w:hAnsi="Courier New" w:cs="Courier New"/>
-        </w:rPr>
-        <w:t>…</w:t>
-      </w:r>
-    </w:p>
-    <w:p>
-      <w:pPr>
-        <w:rPr>
-          <w:rFonts w:ascii="Courier New" w:hAnsi="Courier New" w:cs="Courier New"/>
-        </w:rPr>
-      </w:pPr>
-      <w:r>
-        <w:rPr>
-          <w:rFonts w:ascii="Courier New" w:hAnsi="Courier New" w:cs="Courier New"/>
-        </w:rPr>
-        <w:t>[Write]</w:t>
-      </w:r>
-    </w:p>
-    <w:p>
-      <w:pPr>
-        <w:rPr>
-          <w:rFonts w:ascii="Courier New" w:hAnsi="Courier New" w:cs="Courier New"/>
-        </w:rPr>
-      </w:pPr>
-      <w:r>
-        <w:rPr>
-          <w:rFonts w:ascii="Courier New" w:hAnsi="Courier New" w:cs="Courier New"/>
-        </w:rPr>
-        <w:t>PTB</w:t>
-      </w:r>
-    </w:p>
-    <w:p>
-      <w:pPr>
-        <w:rPr>
-          <w:rFonts w:ascii="Courier New" w:hAnsi="Courier New" w:cs="Courier New"/>
-        </w:rPr>
-      </w:pPr>
-      <w:r>
-        <w:rPr>
-          <w:rFonts w:ascii="Courier New" w:hAnsi="Courier New" w:cs="Courier New"/>
-        </w:rPr>
-        <w:t>ST_REV</w:t>
-      </w:r>
-    </w:p>
-    <w:p>
-      <w:pPr>
-        <w:rPr>
-          <w:rFonts w:ascii="Courier New" w:hAnsi="Courier New" w:cs="Courier New"/>
-        </w:rPr>
-      </w:pPr>
-      <w:r>
-        <w:rPr>
-          <w:rFonts w:ascii="Courier New" w:hAnsi="Courier New" w:cs="Courier New"/>
-        </w:rPr>
-        <w:t>TAG_DESC</w:t>
-      </w:r>
-    </w:p>
-    <w:p>
-      <w:pPr>
-        <w:rPr>
-          <w:rFonts w:ascii="Courier New" w:hAnsi="Courier New" w:cs="Courier New"/>
-        </w:rPr>
-      </w:pPr>
-      <w:r>
-        <w:rPr>
-          <w:rFonts w:ascii="Courier New" w:hAnsi="Courier New" w:cs="Courier New"/>
-        </w:rPr>
-        <w:t>STRATEGY</w:t>
-      </w:r>
-    </w:p>
-    <w:p>
-      <w:pPr>
-        <w:rPr>
-          <w:rFonts w:ascii="Courier New" w:hAnsi="Courier New" w:cs="Courier New"/>
-        </w:rPr>
-      </w:pPr>
-      <w:r>
-        <w:rPr>
-          <w:rFonts w:ascii="Courier New" w:hAnsi="Courier New" w:cs="Courier New"/>
-        </w:rPr>
-        <w:t>ALERT_KEY</w:t>
-      </w:r>
-    </w:p>
-    <w:p>
-      <w:pPr>
-        <w:rPr>
-          <w:rFonts w:ascii="Courier New" w:hAnsi="Courier New" w:cs="Courier New"/>
-        </w:rPr>
-      </w:pPr>
-      <w:r>
-        <w:rPr>
-          <w:rFonts w:ascii="Courier New" w:hAnsi="Courier New" w:cs="Courier New"/>
-        </w:rPr>
-        <w:t>…</w:t>
-      </w:r>
-    </w:p>
-    <w:p>
-      <w:pPr>
-        <w:pStyle w:val="Heading2"/>
-      </w:pPr>
-      <w:r>
-        <w:t>Derived definition files</w:t>
-      </w:r>
-    </w:p>
-    <w:p>
-      <w:r>
-        <w:t xml:space="preserve">To create a desired definition file, </w:t>
-      </w:r>
-      <w:r>
-        <w:t xml:space="preserve">start with </w:t>
-      </w:r>
-      <w:r>
-        <w:t xml:space="preserve">comment out (with a “;” in column 1) any entries you want to disable. For the examples, see </w:t>
-      </w:r>
-      <w:r>
-        <w:rPr>
-          <w:rFonts w:ascii="Courier New" w:hAnsi="Courier New" w:cs="Courier New"/>
-        </w:rPr>
-        <w:t>std-r2.txt</w:t>
-      </w:r>
-      <w:r>
-        <w:t xml:space="preserve">, </w:t>
-      </w:r>
-      <w:r>
-        <w:rPr>
-          <w:rFonts w:ascii="Courier New" w:hAnsi="Courier New" w:cs="Courier New"/>
-        </w:rPr>
-        <w:t>adv-r2.txt</w:t>
-      </w:r>
-      <w:r>
-        <w:t xml:space="preserve">, and </w:t>
-      </w:r>
-      <w:r>
-        <w:rPr>
-          <w:rFonts w:ascii="Courier New" w:hAnsi="Courier New" w:cs="Courier New"/>
-        </w:rPr>
-        <w:t>adv-r3.txt</w:t>
-      </w:r>
-      <w:r>
-        <w:t xml:space="preserve"> (which enables everything).</w:t>
-      </w:r>
-    </w:p>
-    <w:p/>
-    <w:p>
-      <w:pPr>
-        <w:pStyle w:val="Heading1"/>
-      </w:pPr>
-      <w:r>
         <w:t>Programmer’s details</w:t>
       </w:r>
     </w:p>
@@ -705,7 +779,6 @@
         </w:numPr>
       </w:pPr>
       <w:r>
-        <w:lastRenderedPageBreak/>
         <w:t>advhelpers.c – man-made helpers to manage files</w:t>
       </w:r>
     </w:p>
@@ -1141,6 +1214,7 @@
     <w:lsdException w:name="HTML Sample" w:semiHidden="1" w:unhideWhenUsed="1"/>
     <w:lsdException w:name="HTML Typewriter" w:semiHidden="1" w:unhideWhenUsed="1"/>
     <w:lsdException w:name="HTML Variable" w:semiHidden="1" w:unhideWhenUsed="1"/>
+    <w:lsdException w:name="Normal Table" w:semiHidden="1" w:unhideWhenUsed="1"/>
     <w:lsdException w:name="annotation subject" w:semiHidden="1" w:unhideWhenUsed="1"/>
     <w:lsdException w:name="No List" w:semiHidden="1" w:unhideWhenUsed="1"/>
     <w:lsdException w:name="Outline List 1" w:semiHidden="1" w:unhideWhenUsed="1"/>
@@ -1187,8 +1261,10 @@
     <w:lsdException w:name="Table Subtle 2" w:semiHidden="1" w:unhideWhenUsed="1"/>
     <w:lsdException w:name="Table Web 1" w:semiHidden="1" w:unhideWhenUsed="1"/>
     <w:lsdException w:name="Table Web 2" w:semiHidden="1" w:unhideWhenUsed="1"/>
+    <w:lsdException w:name="Table Web 3" w:semiHidden="1" w:unhideWhenUsed="1"/>
     <w:lsdException w:name="Balloon Text" w:semiHidden="1" w:unhideWhenUsed="1"/>
     <w:lsdException w:name="Table Grid" w:uiPriority="59"/>
+    <w:lsdException w:name="Table Theme" w:semiHidden="1" w:unhideWhenUsed="1"/>
     <w:lsdException w:name="Placeholder Text" w:semiHidden="1"/>
     <w:lsdException w:name="No Spacing" w:uiPriority="1" w:qFormat="1"/>
     <w:lsdException w:name="Light Shading" w:uiPriority="60"/>

</xml_diff>